<commit_message>
Update Padrão Documentação ES2V25_2.docx
</commit_message>
<xml_diff>
--- a/Documentação PI/Padrão Documentação ES2V25_2.docx
+++ b/Documentação PI/Padrão Documentação ES2V25_2.docx
@@ -202,6 +202,7 @@
           <w:szCs w:val="24"/>
         </w:rPr>
       </w:pPr>
+      <w:proofErr w:type="spellStart"/>
       <w:r>
         <w:rPr>
           <w:sz w:val="24"/>
@@ -209,6 +210,7 @@
         </w:rPr>
         <w:t>Ederaldo</w:t>
       </w:r>
+      <w:proofErr w:type="spellEnd"/>
     </w:p>
     <w:p>
       <w:pPr>
@@ -236,6 +238,7 @@
           <w:bCs/>
         </w:rPr>
       </w:pPr>
+      <w:proofErr w:type="gramStart"/>
       <w:r>
         <w:rPr>
           <w:b/>
@@ -248,7 +251,15 @@
           <w:b/>
           <w:bCs/>
         </w:rPr>
-        <w:t>(n) / Nome da Empresa</w:t>
+        <w:t>(</w:t>
+      </w:r>
+      <w:proofErr w:type="gramEnd"/>
+      <w:r>
+        <w:rPr>
+          <w:b/>
+          <w:bCs/>
+        </w:rPr>
+        <w:t>n) / Nome da Empresa</w:t>
       </w:r>
       <w:r>
         <w:rPr>
@@ -375,7 +386,21 @@
               <w:rPr>
                 <w:color w:val="000000"/>
               </w:rPr>
-              <w:t>Ademar Altomani Silva</w:t>
+              <w:t xml:space="preserve">Ademar </w:t>
+            </w:r>
+            <w:proofErr w:type="spellStart"/>
+            <w:r>
+              <w:rPr>
+                <w:color w:val="000000"/>
+              </w:rPr>
+              <w:t>Altomani</w:t>
+            </w:r>
+            <w:proofErr w:type="spellEnd"/>
+            <w:r>
+              <w:rPr>
+                <w:color w:val="000000"/>
+              </w:rPr>
+              <w:t xml:space="preserve"> Silva</w:t>
             </w:r>
           </w:p>
           <w:p/>
@@ -415,8 +440,16 @@
               <w:rPr>
                 <w:color w:val="000000"/>
               </w:rPr>
-              <w:t>Cauã Henrique Porciuncula</w:t>
-            </w:r>
+              <w:t xml:space="preserve">Cauã Henrique </w:t>
+            </w:r>
+            <w:proofErr w:type="spellStart"/>
+            <w:r>
+              <w:rPr>
+                <w:color w:val="000000"/>
+              </w:rPr>
+              <w:t>Porciuncula</w:t>
+            </w:r>
+            <w:proofErr w:type="spellEnd"/>
           </w:p>
           <w:p/>
         </w:tc>
@@ -425,9 +458,11 @@
             <w:tcW w:w="3360" w:type="dxa"/>
           </w:tcPr>
           <w:p>
+            <w:proofErr w:type="spellStart"/>
             <w:r>
               <w:t>Backend</w:t>
             </w:r>
+            <w:proofErr w:type="spellEnd"/>
           </w:p>
         </w:tc>
       </w:tr>
@@ -451,11 +486,33 @@
                 <w:color w:val="000000"/>
               </w:rPr>
             </w:pPr>
+            <w:proofErr w:type="spellStart"/>
             <w:r>
               <w:rPr>
                 <w:color w:val="000000"/>
               </w:rPr>
-              <w:t>Kauã Eduardo Bimbatti Xavier</w:t>
+              <w:t>Kauã</w:t>
+            </w:r>
+            <w:proofErr w:type="spellEnd"/>
+            <w:r>
+              <w:rPr>
+                <w:color w:val="000000"/>
+              </w:rPr>
+              <w:t xml:space="preserve"> Eduardo </w:t>
+            </w:r>
+            <w:proofErr w:type="spellStart"/>
+            <w:r>
+              <w:rPr>
+                <w:color w:val="000000"/>
+              </w:rPr>
+              <w:t>Bimbatti</w:t>
+            </w:r>
+            <w:proofErr w:type="spellEnd"/>
+            <w:r>
+              <w:rPr>
+                <w:color w:val="000000"/>
+              </w:rPr>
+              <w:t xml:space="preserve"> Xavier</w:t>
             </w:r>
           </w:p>
           <w:p/>
@@ -465,9 +522,11 @@
             <w:tcW w:w="3360" w:type="dxa"/>
           </w:tcPr>
           <w:p>
+            <w:proofErr w:type="spellStart"/>
             <w:r>
               <w:t>Frontend</w:t>
             </w:r>
+            <w:proofErr w:type="spellEnd"/>
           </w:p>
         </w:tc>
       </w:tr>
@@ -535,7 +594,21 @@
               <w:rPr>
                 <w:color w:val="000000"/>
               </w:rPr>
-              <w:t>Rafael Golçalves de Lima</w:t>
+              <w:t xml:space="preserve">Rafael </w:t>
+            </w:r>
+            <w:proofErr w:type="spellStart"/>
+            <w:r>
+              <w:rPr>
+                <w:color w:val="000000"/>
+              </w:rPr>
+              <w:t>Golçalves</w:t>
+            </w:r>
+            <w:proofErr w:type="spellEnd"/>
+            <w:r>
+              <w:rPr>
+                <w:color w:val="000000"/>
+              </w:rPr>
+              <w:t xml:space="preserve"> de Lima</w:t>
             </w:r>
           </w:p>
           <w:p/>
@@ -606,7 +679,6 @@
     <w:p/>
     <w:p>
       <w:r>
-        <w:lastRenderedPageBreak/>
         <w:t>FICHA DE CONTROLE</w:t>
       </w:r>
       <w:r>
@@ -1084,7 +1156,23 @@
                 <w:rFonts w:ascii="Arial" w:hAnsi="Arial" w:cs="Arial"/>
                 <w:color w:val="000000"/>
               </w:rPr>
-              <w:t>Ademar Altomani Silva</w:t>
+              <w:t xml:space="preserve">Ademar </w:t>
+            </w:r>
+            <w:proofErr w:type="spellStart"/>
+            <w:r>
+              <w:rPr>
+                <w:rFonts w:ascii="Arial" w:hAnsi="Arial" w:cs="Arial"/>
+                <w:color w:val="000000"/>
+              </w:rPr>
+              <w:t>Altomani</w:t>
+            </w:r>
+            <w:proofErr w:type="spellEnd"/>
+            <w:r>
+              <w:rPr>
+                <w:rFonts w:ascii="Arial" w:hAnsi="Arial" w:cs="Arial"/>
+                <w:color w:val="000000"/>
+              </w:rPr>
+              <w:t xml:space="preserve"> Silva</w:t>
             </w:r>
           </w:p>
           <w:p/>
@@ -1115,8 +1203,17 @@
                 <w:rFonts w:ascii="Arial" w:hAnsi="Arial" w:cs="Arial"/>
                 <w:color w:val="000000"/>
               </w:rPr>
-              <w:t>Cauã Henrique Porciuncula</w:t>
-            </w:r>
+              <w:t xml:space="preserve">Cauã Henrique </w:t>
+            </w:r>
+            <w:proofErr w:type="spellStart"/>
+            <w:r>
+              <w:rPr>
+                <w:rFonts w:ascii="Arial" w:hAnsi="Arial" w:cs="Arial"/>
+                <w:color w:val="000000"/>
+              </w:rPr>
+              <w:t>Porciuncula</w:t>
+            </w:r>
+            <w:proofErr w:type="spellEnd"/>
           </w:p>
           <w:p/>
         </w:tc>
@@ -1141,12 +1238,37 @@
                 <w:color w:val="000000"/>
               </w:rPr>
             </w:pPr>
+            <w:proofErr w:type="spellStart"/>
             <w:r>
               <w:rPr>
                 <w:rFonts w:ascii="Arial" w:hAnsi="Arial" w:cs="Arial"/>
                 <w:color w:val="000000"/>
               </w:rPr>
-              <w:t>Kauã Eduardo Bimbatti Xavier</w:t>
+              <w:t>Kauã</w:t>
+            </w:r>
+            <w:proofErr w:type="spellEnd"/>
+            <w:r>
+              <w:rPr>
+                <w:rFonts w:ascii="Arial" w:hAnsi="Arial" w:cs="Arial"/>
+                <w:color w:val="000000"/>
+              </w:rPr>
+              <w:t xml:space="preserve"> Eduardo </w:t>
+            </w:r>
+            <w:proofErr w:type="spellStart"/>
+            <w:r>
+              <w:rPr>
+                <w:rFonts w:ascii="Arial" w:hAnsi="Arial" w:cs="Arial"/>
+                <w:color w:val="000000"/>
+              </w:rPr>
+              <w:t>Bimbatti</w:t>
+            </w:r>
+            <w:proofErr w:type="spellEnd"/>
+            <w:r>
+              <w:rPr>
+                <w:rFonts w:ascii="Arial" w:hAnsi="Arial" w:cs="Arial"/>
+                <w:color w:val="000000"/>
+              </w:rPr>
+              <w:t xml:space="preserve"> Xavier</w:t>
             </w:r>
           </w:p>
           <w:p/>
@@ -1208,7 +1330,23 @@
                 <w:rFonts w:ascii="Arial" w:hAnsi="Arial" w:cs="Arial"/>
                 <w:color w:val="000000"/>
               </w:rPr>
-              <w:t>Rafael Golçalves de Lima</w:t>
+              <w:t xml:space="preserve">Rafael </w:t>
+            </w:r>
+            <w:proofErr w:type="spellStart"/>
+            <w:r>
+              <w:rPr>
+                <w:rFonts w:ascii="Arial" w:hAnsi="Arial" w:cs="Arial"/>
+                <w:color w:val="000000"/>
+              </w:rPr>
+              <w:t>Golçalves</w:t>
+            </w:r>
+            <w:proofErr w:type="spellEnd"/>
+            <w:r>
+              <w:rPr>
+                <w:rFonts w:ascii="Arial" w:hAnsi="Arial" w:cs="Arial"/>
+                <w:color w:val="000000"/>
+              </w:rPr>
+              <w:t xml:space="preserve"> de Lima</w:t>
             </w:r>
           </w:p>
           <w:p/>
@@ -3796,6 +3934,7 @@
         </w:p>
         <w:p>
           <w:r>
+            <w:lastRenderedPageBreak/>
             <w:fldChar w:fldCharType="end"/>
           </w:r>
         </w:p>
@@ -4125,19 +4264,21 @@
           <w:rPr>
             <w:rStyle w:val="Hyperlink"/>
           </w:rPr>
-          <w:t>GitHub - RafaelGoncalves-bit/PI-2SEM-FAT</w:t>
+          <w:t xml:space="preserve">GitHub - </w:t>
         </w:r>
+        <w:proofErr w:type="spellStart"/>
         <w:r>
           <w:rPr>
             <w:rStyle w:val="Hyperlink"/>
           </w:rPr>
-          <w:t>E</w:t>
+          <w:t>RafaelGoncalves</w:t>
         </w:r>
+        <w:proofErr w:type="spellEnd"/>
         <w:r>
           <w:rPr>
             <w:rStyle w:val="Hyperlink"/>
           </w:rPr>
-          <w:t>C</w:t>
+          <w:t>-bit/PI-2SEM-FATEC</w:t>
         </w:r>
       </w:hyperlink>
     </w:p>
@@ -4157,18 +4298,25 @@
       <w:bookmarkEnd w:id="8"/>
       <w:bookmarkEnd w:id="9"/>
       <w:r>
+        <w:lastRenderedPageBreak/>
         <w:t>Escopo do sistema</w:t>
       </w:r>
       <w:bookmarkEnd w:id="10"/>
+      <w:r>
+        <w:t>’</w:t>
+      </w:r>
     </w:p>
     <w:p>
       <w:r>
-        <w:t>O escopo de um sistema refere-se ao conjunto de funcionalidades, características e requisitos que definem o que o sistema irá realizar e como ele irá operar para atender às necessidades dos usuários e stakeholders. Ele delimita os limites do projet</w:t>
-      </w:r>
-      <w:bookmarkStart w:id="11" w:name="_GoBack"/>
-      <w:bookmarkEnd w:id="11"/>
-      <w:r>
-        <w:t>o, determinando o que está dentro e o que está fora do âmbito do sistema.</w:t>
+        <w:t xml:space="preserve">O escopo de um sistema refere-se ao conjunto de funcionalidades, características e requisitos que definem o que o sistema irá realizar e como ele irá operar para atender às necessidades dos usuários e </w:t>
+      </w:r>
+      <w:proofErr w:type="spellStart"/>
+      <w:r>
+        <w:t>stakeholders</w:t>
+      </w:r>
+      <w:proofErr w:type="spellEnd"/>
+      <w:r>
+        <w:t>. Ele delimita os limites do projeto, determinando o que está dentro e o que está fora do âmbito do sistema.</w:t>
       </w:r>
     </w:p>
     <w:p>
@@ -4180,27 +4328,24 @@
       <w:pPr>
         <w:pStyle w:val="Ttulo2"/>
       </w:pPr>
-      <w:bookmarkStart w:id="12" w:name="_Toc208341098"/>
+      <w:bookmarkStart w:id="11" w:name="_Toc208341098"/>
       <w:r>
         <w:t xml:space="preserve">2.1 </w:t>
       </w:r>
       <w:r>
         <w:t>Objetivos do projeto</w:t>
       </w:r>
-      <w:bookmarkEnd w:id="12"/>
+      <w:bookmarkEnd w:id="11"/>
     </w:p>
     <w:p>
-      <w:bookmarkStart w:id="13" w:name="_be9m5qlfee2k" w:colFirst="0" w:colLast="0"/>
-      <w:bookmarkStart w:id="14" w:name="_Toc208341099"/>
-      <w:bookmarkEnd w:id="13"/>
+      <w:bookmarkStart w:id="12" w:name="_be9m5qlfee2k" w:colFirst="0" w:colLast="0"/>
+      <w:bookmarkStart w:id="13" w:name="_Toc208341099"/>
+      <w:bookmarkEnd w:id="12"/>
       <w:r>
         <w:t xml:space="preserve">Modernizar </w:t>
       </w:r>
       <w:r>
-        <w:t>e otimizar os processos</w:t>
-      </w:r>
-      <w:r>
-        <w:t xml:space="preserve"> de agendamento</w:t>
+        <w:t>e otimizar os processos de agendamento</w:t>
       </w:r>
       <w:r>
         <w:t xml:space="preserve"> da empresa, por meio da criação de um sistema digital personalizado que proporcione maior agilidade, controle e eficiência no atendimento ao cliente</w:t>
@@ -4222,12 +4367,29 @@
       <w:r>
         <w:t>Técnica de levantamento de requisitos</w:t>
       </w:r>
-      <w:bookmarkEnd w:id="14"/>
+      <w:bookmarkEnd w:id="13"/>
+      <w:r>
+        <w:t>’</w:t>
+      </w:r>
     </w:p>
     <w:p/>
     <w:p>
-      <w:r>
-        <w:t>Descrever qual(is) técnicas de levantamento foram utilizadas e detalhar o processo.</w:t>
+      <w:pPr>
+        <w:jc w:val="left"/>
+      </w:pPr>
+      <w:r>
+        <w:t>A princípio a técnica que esta sendo utilizada é a entrevista. Sendo utilizado como base um questionár</w:t>
+      </w:r>
+      <w:r>
+        <w:t>io com perguntas pré-montadas</w:t>
+      </w:r>
+      <w:bookmarkStart w:id="14" w:name="_GoBack"/>
+      <w:bookmarkEnd w:id="14"/>
+      <w:r>
+        <w:t xml:space="preserve"> </w:t>
+      </w:r>
+      <w:r>
+        <w:t>para facilitar o processo.</w:t>
       </w:r>
     </w:p>
     <w:p>
@@ -4239,19 +4401,7 @@
         </w:rPr>
       </w:pPr>
       <w:r>
-        <w:t>(</w:t>
-      </w:r>
-      <w:r>
-        <w:t xml:space="preserve">Inserir por exemplo: </w:t>
-      </w:r>
-      <w:r>
-        <w:t xml:space="preserve">As questões que foram </w:t>
-      </w:r>
-      <w:r>
-        <w:t xml:space="preserve">aplicadas, roteiro da entrevista, documentos analisados, </w:t>
-      </w:r>
-      <w:r>
-        <w:t>relatos das observações feitas, etc.)</w:t>
+        <w:t>Em seguida foi utilizado o processo do da observação para o melhor entendimento do processo, sendo assim, obter uma melhor maestria na hora do desenvolvimento e entrega do software.</w:t>
       </w:r>
       <w:r>
         <w:br/>
@@ -4280,10 +4430,41 @@
     <w:p/>
     <w:p>
       <w:r>
-        <w:t>Requisitos funcionais, são declarações dos serviços que o sistema deve fornecer, do modo como o sistema deve reagir a determinadas entradas e de como deve se comportar em  determinadas situações. (Sommerville)</w:t>
+        <w:t xml:space="preserve">Requisitos funcionais, são declarações dos serviços que o sistema deve fornecer, do modo como o sistema deve reagir a determinadas entradas e de como deve se comportar </w:t>
+      </w:r>
+      <w:r>
+        <w:t>em determinadas</w:t>
+      </w:r>
+      <w:r>
+        <w:t xml:space="preserve"> situações. (</w:t>
+      </w:r>
+      <w:proofErr w:type="spellStart"/>
+      <w:r>
+        <w:t>Sommerville</w:t>
+      </w:r>
+      <w:proofErr w:type="spellEnd"/>
+      <w:r>
+        <w:t>)</w:t>
       </w:r>
     </w:p>
     <w:p/>
+    <w:p/>
+    <w:p>
+      <w:pPr>
+        <w:jc w:val="left"/>
+        <w:rPr>
+          <w:b/>
+          <w:bCs/>
+        </w:rPr>
+      </w:pPr>
+      <w:r>
+        <w:rPr>
+          <w:b/>
+          <w:bCs/>
+        </w:rPr>
+        <w:br w:type="page"/>
+      </w:r>
+    </w:p>
     <w:p>
       <w:pPr>
         <w:rPr>
@@ -4291,328 +4472,10 @@
           <w:bCs/>
         </w:rPr>
       </w:pPr>
-      <w:r>
-        <w:rPr>
-          <w:b/>
-          <w:bCs/>
-        </w:rPr>
-        <w:t>Exemplo de descrição</w:t>
-      </w:r>
-      <w:r>
-        <w:rPr>
-          <w:b/>
-          <w:bCs/>
-        </w:rPr>
-        <w:t>:</w:t>
-      </w:r>
     </w:p>
     <w:p/>
-    <w:tbl>
-      <w:tblPr>
-        <w:tblStyle w:val="Tabelacomgrade"/>
-        <w:tblW w:w="0" w:type="auto"/>
-        <w:tblLook w:val="04A0" w:firstRow="1" w:lastRow="0" w:firstColumn="1" w:lastColumn="0" w:noHBand="0" w:noVBand="1"/>
-      </w:tblPr>
-      <w:tblGrid>
-        <w:gridCol w:w="1561"/>
-        <w:gridCol w:w="4501"/>
-        <w:gridCol w:w="2957"/>
-      </w:tblGrid>
-      <w:tr>
-        <w:tc>
-          <w:tcPr>
-            <w:tcW w:w="1561" w:type="dxa"/>
-          </w:tcPr>
-          <w:p>
-            <w:pPr>
-              <w:rPr>
-                <w:rFonts w:ascii="Arial" w:hAnsi="Arial" w:cs="Arial"/>
-                <w:b/>
-                <w:bCs/>
-              </w:rPr>
-            </w:pPr>
-            <w:r>
-              <w:rPr>
-                <w:rFonts w:ascii="Arial" w:hAnsi="Arial" w:cs="Arial"/>
-                <w:b/>
-                <w:bCs/>
-              </w:rPr>
-              <w:t>RF01</w:t>
-            </w:r>
-          </w:p>
-        </w:tc>
-        <w:tc>
-          <w:tcPr>
-            <w:tcW w:w="4501" w:type="dxa"/>
-          </w:tcPr>
-          <w:p>
-            <w:pPr>
-              <w:rPr>
-                <w:rFonts w:ascii="Arial" w:hAnsi="Arial" w:cs="Arial"/>
-              </w:rPr>
-            </w:pPr>
-            <w:r>
-              <w:rPr>
-                <w:rFonts w:ascii="Arial" w:hAnsi="Arial" w:cs="Arial"/>
-              </w:rPr>
-              <w:t>Cadastro de usuário</w:t>
-            </w:r>
-          </w:p>
-        </w:tc>
-        <w:tc>
-          <w:tcPr>
-            <w:tcW w:w="2957" w:type="dxa"/>
-          </w:tcPr>
-          <w:p>
-            <w:pPr>
-              <w:rPr>
-                <w:rFonts w:ascii="Arial" w:hAnsi="Arial" w:cs="Arial"/>
-              </w:rPr>
-            </w:pPr>
-            <w:r>
-              <w:rPr>
-                <w:rFonts w:ascii="Arial" w:hAnsi="Arial" w:cs="Arial"/>
-              </w:rPr>
-              <w:t>Essencial</w:t>
-            </w:r>
-          </w:p>
-        </w:tc>
-      </w:tr>
-      <w:tr>
-        <w:trPr>
-          <w:trHeight w:val="321"/>
-        </w:trPr>
-        <w:tc>
-          <w:tcPr>
-            <w:tcW w:w="9019" w:type="dxa"/>
-            <w:gridSpan w:val="3"/>
-          </w:tcPr>
-          <w:p>
-            <w:pPr>
-              <w:rPr>
-                <w:rFonts w:ascii="Arial" w:hAnsi="Arial" w:cs="Arial"/>
-              </w:rPr>
-            </w:pPr>
-            <w:r>
-              <w:rPr>
-                <w:rFonts w:ascii="Arial" w:hAnsi="Arial" w:cs="Arial"/>
-              </w:rPr>
-              <w:t>O sistema deve ter uma tela para cadastro de novos usuários.</w:t>
-            </w:r>
-          </w:p>
-        </w:tc>
-      </w:tr>
-    </w:tbl>
     <w:p/>
-    <w:tbl>
-      <w:tblPr>
-        <w:tblStyle w:val="Tabelacomgrade"/>
-        <w:tblW w:w="0" w:type="auto"/>
-        <w:tblLook w:val="04A0" w:firstRow="1" w:lastRow="0" w:firstColumn="1" w:lastColumn="0" w:noHBand="0" w:noVBand="1"/>
-      </w:tblPr>
-      <w:tblGrid>
-        <w:gridCol w:w="1561"/>
-        <w:gridCol w:w="4501"/>
-        <w:gridCol w:w="2957"/>
-      </w:tblGrid>
-      <w:tr>
-        <w:tc>
-          <w:tcPr>
-            <w:tcW w:w="1561" w:type="dxa"/>
-          </w:tcPr>
-          <w:p>
-            <w:pPr>
-              <w:rPr>
-                <w:rFonts w:ascii="Arial" w:hAnsi="Arial" w:cs="Arial"/>
-                <w:b/>
-                <w:bCs/>
-              </w:rPr>
-            </w:pPr>
-            <w:r>
-              <w:rPr>
-                <w:rFonts w:ascii="Arial" w:hAnsi="Arial" w:cs="Arial"/>
-                <w:b/>
-                <w:bCs/>
-              </w:rPr>
-              <w:t>RF0</w:t>
-            </w:r>
-            <w:r>
-              <w:rPr>
-                <w:rFonts w:ascii="Arial" w:hAnsi="Arial" w:cs="Arial"/>
-                <w:b/>
-                <w:bCs/>
-              </w:rPr>
-              <w:t>2</w:t>
-            </w:r>
-          </w:p>
-        </w:tc>
-        <w:tc>
-          <w:tcPr>
-            <w:tcW w:w="4501" w:type="dxa"/>
-          </w:tcPr>
-          <w:p>
-            <w:pPr>
-              <w:rPr>
-                <w:rFonts w:ascii="Arial" w:hAnsi="Arial" w:cs="Arial"/>
-              </w:rPr>
-            </w:pPr>
-            <w:r>
-              <w:rPr>
-                <w:rFonts w:ascii="Arial" w:hAnsi="Arial" w:cs="Arial"/>
-              </w:rPr>
-              <w:t>Login de Usuário</w:t>
-            </w:r>
-          </w:p>
-        </w:tc>
-        <w:tc>
-          <w:tcPr>
-            <w:tcW w:w="2957" w:type="dxa"/>
-          </w:tcPr>
-          <w:p>
-            <w:pPr>
-              <w:rPr>
-                <w:rFonts w:ascii="Arial" w:hAnsi="Arial" w:cs="Arial"/>
-              </w:rPr>
-            </w:pPr>
-            <w:r>
-              <w:rPr>
-                <w:rFonts w:ascii="Arial" w:hAnsi="Arial" w:cs="Arial"/>
-              </w:rPr>
-              <w:t>Importante</w:t>
-            </w:r>
-          </w:p>
-        </w:tc>
-      </w:tr>
-      <w:tr>
-        <w:trPr>
-          <w:trHeight w:val="404"/>
-        </w:trPr>
-        <w:tc>
-          <w:tcPr>
-            <w:tcW w:w="9019" w:type="dxa"/>
-            <w:gridSpan w:val="3"/>
-          </w:tcPr>
-          <w:p>
-            <w:pPr>
-              <w:rPr>
-                <w:rFonts w:ascii="Arial" w:hAnsi="Arial" w:cs="Arial"/>
-              </w:rPr>
-            </w:pPr>
-            <w:r>
-              <w:rPr>
-                <w:rFonts w:ascii="Arial" w:hAnsi="Arial" w:cs="Arial"/>
-              </w:rPr>
-              <w:t>O sistema deve ter uma tela com campos de usuário de acesso e senha.</w:t>
-            </w:r>
-          </w:p>
-        </w:tc>
-      </w:tr>
-    </w:tbl>
     <w:p/>
-    <w:tbl>
-      <w:tblPr>
-        <w:tblStyle w:val="Tabelacomgrade"/>
-        <w:tblW w:w="0" w:type="auto"/>
-        <w:tblLook w:val="04A0" w:firstRow="1" w:lastRow="0" w:firstColumn="1" w:lastColumn="0" w:noHBand="0" w:noVBand="1"/>
-      </w:tblPr>
-      <w:tblGrid>
-        <w:gridCol w:w="1561"/>
-        <w:gridCol w:w="4501"/>
-        <w:gridCol w:w="2957"/>
-      </w:tblGrid>
-      <w:tr>
-        <w:tc>
-          <w:tcPr>
-            <w:tcW w:w="1561" w:type="dxa"/>
-          </w:tcPr>
-          <w:p>
-            <w:pPr>
-              <w:rPr>
-                <w:rFonts w:ascii="Arial" w:hAnsi="Arial" w:cs="Arial"/>
-                <w:b/>
-                <w:bCs/>
-              </w:rPr>
-            </w:pPr>
-            <w:r>
-              <w:rPr>
-                <w:rFonts w:ascii="Arial" w:hAnsi="Arial" w:cs="Arial"/>
-                <w:b/>
-                <w:bCs/>
-              </w:rPr>
-              <w:t>RF0</w:t>
-            </w:r>
-            <w:r>
-              <w:rPr>
-                <w:rFonts w:ascii="Arial" w:hAnsi="Arial" w:cs="Arial"/>
-                <w:b/>
-                <w:bCs/>
-              </w:rPr>
-              <w:t>3</w:t>
-            </w:r>
-          </w:p>
-        </w:tc>
-        <w:tc>
-          <w:tcPr>
-            <w:tcW w:w="4501" w:type="dxa"/>
-          </w:tcPr>
-          <w:p>
-            <w:pPr>
-              <w:rPr>
-                <w:rFonts w:ascii="Arial" w:hAnsi="Arial" w:cs="Arial"/>
-              </w:rPr>
-            </w:pPr>
-            <w:r>
-              <w:rPr>
-                <w:rFonts w:ascii="Arial" w:hAnsi="Arial" w:cs="Arial"/>
-              </w:rPr>
-              <w:t>Requisito x</w:t>
-            </w:r>
-          </w:p>
-        </w:tc>
-        <w:tc>
-          <w:tcPr>
-            <w:tcW w:w="2957" w:type="dxa"/>
-          </w:tcPr>
-          <w:p>
-            <w:pPr>
-              <w:rPr>
-                <w:rFonts w:ascii="Arial" w:hAnsi="Arial" w:cs="Arial"/>
-              </w:rPr>
-            </w:pPr>
-            <w:r>
-              <w:rPr>
-                <w:rFonts w:ascii="Arial" w:hAnsi="Arial" w:cs="Arial"/>
-              </w:rPr>
-              <w:t>Desejável</w:t>
-            </w:r>
-          </w:p>
-        </w:tc>
-      </w:tr>
-      <w:tr>
-        <w:trPr>
-          <w:trHeight w:val="404"/>
-        </w:trPr>
-        <w:tc>
-          <w:tcPr>
-            <w:tcW w:w="9019" w:type="dxa"/>
-            <w:gridSpan w:val="3"/>
-          </w:tcPr>
-          <w:p>
-            <w:pPr>
-              <w:rPr>
-                <w:rFonts w:ascii="Arial" w:hAnsi="Arial" w:cs="Arial"/>
-              </w:rPr>
-            </w:pPr>
-            <w:r>
-              <w:rPr>
-                <w:rFonts w:ascii="Arial" w:hAnsi="Arial" w:cs="Arial"/>
-              </w:rPr>
-              <w:t>descrição</w:t>
-            </w:r>
-          </w:p>
-        </w:tc>
-      </w:tr>
-    </w:tbl>
     <w:p/>
     <w:p>
       <w:pPr>
@@ -4653,7 +4516,15 @@
         <w:t xml:space="preserve"> </w:t>
       </w:r>
       <w:r>
-        <w:t>(Sommerville)</w:t>
+        <w:t>(</w:t>
+      </w:r>
+      <w:proofErr w:type="spellStart"/>
+      <w:r>
+        <w:t>Sommerville</w:t>
+      </w:r>
+      <w:proofErr w:type="spellEnd"/>
+      <w:r>
+        <w:t>)</w:t>
       </w:r>
     </w:p>
     <w:p/>
@@ -4870,8 +4741,17 @@
                 <w:rFonts w:eastAsia="Calibri"/>
                 <w:lang w:eastAsia="ar-SA"/>
               </w:rPr>
-              <w:t>Padaria Facil</w:t>
-            </w:r>
+              <w:t xml:space="preserve">Padaria </w:t>
+            </w:r>
+            <w:proofErr w:type="spellStart"/>
+            <w:r>
+              <w:rPr>
+                <w:rFonts w:eastAsia="Calibri"/>
+                <w:lang w:eastAsia="ar-SA"/>
+              </w:rPr>
+              <w:t>Facil</w:t>
+            </w:r>
+            <w:proofErr w:type="spellEnd"/>
           </w:p>
         </w:tc>
         <w:tc>
@@ -4894,6 +4774,7 @@
                 <w:lang w:eastAsia="ar-SA"/>
               </w:rPr>
             </w:pPr>
+            <w:proofErr w:type="spellStart"/>
             <w:r>
               <w:rPr>
                 <w:rFonts w:eastAsia="Calibri"/>
@@ -4901,6 +4782,7 @@
               </w:rPr>
               <w:t>Padoca</w:t>
             </w:r>
+            <w:proofErr w:type="spellEnd"/>
             <w:r>
               <w:rPr>
                 <w:rFonts w:eastAsia="Calibri"/>
@@ -4908,6 +4790,7 @@
               </w:rPr>
               <w:t xml:space="preserve"> </w:t>
             </w:r>
+            <w:proofErr w:type="spellStart"/>
             <w:r>
               <w:rPr>
                 <w:rFonts w:eastAsia="Calibri"/>
@@ -4915,6 +4798,7 @@
               </w:rPr>
               <w:t>App</w:t>
             </w:r>
+            <w:proofErr w:type="spellEnd"/>
           </w:p>
         </w:tc>
         <w:tc>
@@ -5608,8 +5492,17 @@
                 <w:rFonts w:eastAsia="Calibri"/>
                 <w:lang w:eastAsia="ar-SA"/>
               </w:rPr>
-              <w:t>Ser multiplataforma</w:t>
-            </w:r>
+              <w:t xml:space="preserve">Ser </w:t>
+            </w:r>
+            <w:proofErr w:type="spellStart"/>
+            <w:r>
+              <w:rPr>
+                <w:rFonts w:eastAsia="Calibri"/>
+                <w:lang w:eastAsia="ar-SA"/>
+              </w:rPr>
+              <w:t>multiplataforma</w:t>
+            </w:r>
+            <w:proofErr w:type="spellEnd"/>
           </w:p>
         </w:tc>
         <w:tc>
@@ -5724,6 +5617,7 @@
       </w:pPr>
       <w:bookmarkStart w:id="23" w:name="_Toc208341104"/>
       <w:r>
+        <w:lastRenderedPageBreak/>
         <w:t>2.</w:t>
       </w:r>
       <w:r>
@@ -8451,6 +8345,7 @@
       </w:pPr>
       <w:bookmarkStart w:id="25" w:name="_Toc208341105"/>
       <w:r>
+        <w:lastRenderedPageBreak/>
         <w:t>Documenta</w:t>
       </w:r>
       <w:r>
@@ -8479,10 +8374,15 @@
     </w:p>
     <w:p>
       <w:r>
-        <w:t>Conjunto de processos, práticas e diretrizes que guiam o ciclo de vida do desenvolvimento de software, desde a concepção até a entrega e manutenção do produto final. Ela define como o trabalho é organizado, como as decisões são tomadas e como as atividades são realizadas ao longo do projeto. Uma metodologia pode ser ágil, como o Scrum ou o Kanban, ou tradicional, como o modelo em cascata.</w:t>
-      </w:r>
-      <w:r>
-        <w:t xml:space="preserve"> </w:t>
+        <w:t xml:space="preserve">A metodologia a ser utilizada no software a ser desenvolvido será o </w:t>
+      </w:r>
+      <w:proofErr w:type="spellStart"/>
+      <w:r>
+        <w:t>Scrum</w:t>
+      </w:r>
+      <w:proofErr w:type="spellEnd"/>
+      <w:r>
+        <w:t>, visando sua forte semelhança com a metodologia ágil por ser baseada no modelo incremental, porém com um estilo mais planejado garantindo assim a diminuição de riscos durante o processo de desenvolvimento do sistema.</w:t>
       </w:r>
     </w:p>
     <w:p/>
@@ -8617,7 +8517,15 @@
     </w:p>
     <w:p>
       <w:r>
-        <w:t>Inserir prints dos resultados da</w:t>
+        <w:t xml:space="preserve">Inserir </w:t>
+      </w:r>
+      <w:proofErr w:type="spellStart"/>
+      <w:r>
+        <w:t>prints</w:t>
+      </w:r>
+      <w:proofErr w:type="spellEnd"/>
+      <w:r>
+        <w:t xml:space="preserve"> dos resultados da</w:t>
       </w:r>
       <w:r>
         <w:t>s interfaces</w:t>
@@ -8890,7 +8798,15 @@
         <w:t>Link Live</w:t>
       </w:r>
       <w:r>
-        <w:t>, participantes externos, prints.</w:t>
+        <w:t xml:space="preserve">, participantes externos, </w:t>
+      </w:r>
+      <w:proofErr w:type="spellStart"/>
+      <w:r>
+        <w:t>prints</w:t>
+      </w:r>
+      <w:proofErr w:type="spellEnd"/>
+      <w:r>
+        <w:t>.</w:t>
       </w:r>
     </w:p>
     <w:sectPr>
@@ -9075,8 +8991,19 @@
         <w:color w:val="880E1B"/>
         <w:sz w:val="18"/>
       </w:rPr>
-      <w:t>Antônio Brambilla</w:t>
+      <w:t xml:space="preserve">Antônio </w:t>
     </w:r>
+    <w:proofErr w:type="spellStart"/>
+    <w:r>
+      <w:rPr>
+        <w:rFonts w:ascii="Verdana" w:hAnsi="Verdana"/>
+        <w:b/>
+        <w:color w:val="880E1B"/>
+        <w:sz w:val="18"/>
+      </w:rPr>
+      <w:t>Brambilla</w:t>
+    </w:r>
+    <w:proofErr w:type="spellEnd"/>
     <w:r>
       <w:rPr>
         <w:rFonts w:ascii="Verdana" w:hAnsi="Verdana"/>
@@ -11203,6 +11130,7 @@
     <w:rsid w:val="00745625"/>
     <w:rsid w:val="007549E4"/>
     <w:rsid w:val="00800B2F"/>
+    <w:rsid w:val="008469C7"/>
     <w:rsid w:val="00846ED9"/>
     <w:rsid w:val="009640BF"/>
     <w:rsid w:val="009C592D"/>
@@ -12048,6 +11976,27 @@
 </file>
 
 <file path=customXml/item1.xml><?xml version="1.0" encoding="utf-8"?>
+<?mso-contentType ?>
+<FormTemplates xmlns="http://schemas.microsoft.com/sharepoint/v3/contenttype/forms">
+  <Display>DocumentLibraryForm</Display>
+  <Edit>DocumentLibraryForm</Edit>
+  <New>DocumentLibraryForm</New>
+</FormTemplates>
+</file>
+
+<file path=customXml/item2.xml><?xml version="1.0" encoding="utf-8"?>
+<p:properties xmlns:p="http://schemas.microsoft.com/office/2006/metadata/properties" xmlns:xsi="http://www.w3.org/2001/XMLSchema-instance" xmlns:pc="http://schemas.microsoft.com/office/infopath/2007/PartnerControls">
+  <documentManagement>
+    <ReferenceId xmlns="ec659b26-6293-4928-bb11-856a03e4a8d7" xsi:nil="true"/>
+    <TaxCatchAll xmlns="1c3b4928-cda6-46fa-98a6-08670120ff06" xsi:nil="true"/>
+    <lcf76f155ced4ddcb4097134ff3c332f xmlns="ec659b26-6293-4928-bb11-856a03e4a8d7">
+      <Terms xmlns="http://schemas.microsoft.com/office/infopath/2007/PartnerControls"/>
+    </lcf76f155ced4ddcb4097134ff3c332f>
+  </documentManagement>
+</p:properties>
+</file>
+
+<file path=customXml/item3.xml><?xml version="1.0" encoding="utf-8"?>
 <ct:contentTypeSchema xmlns:ct="http://schemas.microsoft.com/office/2006/metadata/contentType" xmlns:ma="http://schemas.microsoft.com/office/2006/metadata/properties/metaAttributes" ct:_="" ma:_="" ma:contentTypeName="Document" ma:contentTypeID="0x010100FD3ED64B2A16E444B34B77E0DD18A1D7" ma:contentTypeVersion="11" ma:contentTypeDescription="Create a new document." ma:contentTypeScope="" ma:versionID="f0713b0dfad9a95c91fbe0f9bd3c4aac">
   <xsd:schema xmlns:xsd="http://www.w3.org/2001/XMLSchema" xmlns:xs="http://www.w3.org/2001/XMLSchema" xmlns:p="http://schemas.microsoft.com/office/2006/metadata/properties" xmlns:ns2="ec659b26-6293-4928-bb11-856a03e4a8d7" xmlns:ns3="1c3b4928-cda6-46fa-98a6-08670120ff06" targetNamespace="http://schemas.microsoft.com/office/2006/metadata/properties" ma:root="true" ma:fieldsID="a1c7f6a21a7538b6238815c5ce97509b" ns2:_="" ns3:_="">
     <xsd:import namespace="ec659b26-6293-4928-bb11-856a03e4a8d7"/>
@@ -12242,32 +12191,30 @@
 </ct:contentTypeSchema>
 </file>
 
-<file path=customXml/item2.xml><?xml version="1.0" encoding="utf-8"?>
-<p:properties xmlns:p="http://schemas.microsoft.com/office/2006/metadata/properties" xmlns:xsi="http://www.w3.org/2001/XMLSchema-instance" xmlns:pc="http://schemas.microsoft.com/office/infopath/2007/PartnerControls">
-  <documentManagement>
-    <ReferenceId xmlns="ec659b26-6293-4928-bb11-856a03e4a8d7" xsi:nil="true"/>
-    <TaxCatchAll xmlns="1c3b4928-cda6-46fa-98a6-08670120ff06" xsi:nil="true"/>
-    <lcf76f155ced4ddcb4097134ff3c332f xmlns="ec659b26-6293-4928-bb11-856a03e4a8d7">
-      <Terms xmlns="http://schemas.microsoft.com/office/infopath/2007/PartnerControls"/>
-    </lcf76f155ced4ddcb4097134ff3c332f>
-  </documentManagement>
-</p:properties>
-</file>
-
-<file path=customXml/item3.xml><?xml version="1.0" encoding="utf-8"?>
-<?mso-contentType ?>
-<FormTemplates xmlns="http://schemas.microsoft.com/sharepoint/v3/contenttype/forms">
-  <Display>DocumentLibraryForm</Display>
-  <Edit>DocumentLibraryForm</Edit>
-  <New>DocumentLibraryForm</New>
-</FormTemplates>
-</file>
-
 <file path=customXml/item4.xml><?xml version="1.0" encoding="utf-8"?>
 <b:Sources xmlns:b="http://schemas.openxmlformats.org/officeDocument/2006/bibliography" xmlns="http://schemas.openxmlformats.org/officeDocument/2006/bibliography" SelectedStyle="\APASixthEditionOfficeOnline.xsl" StyleName="APA" Version="6"/>
 </file>
 
 <file path=customXml/itemProps1.xml><?xml version="1.0" encoding="utf-8"?>
+<ds:datastoreItem xmlns:ds="http://schemas.openxmlformats.org/officeDocument/2006/customXml" ds:itemID="{558DF978-370F-4130-B353-970A7B1128E5}">
+  <ds:schemaRefs>
+    <ds:schemaRef ds:uri="http://schemas.microsoft.com/sharepoint/v3/contenttype/forms"/>
+  </ds:schemaRefs>
+</ds:datastoreItem>
+</file>
+
+<file path=customXml/itemProps2.xml><?xml version="1.0" encoding="utf-8"?>
+<ds:datastoreItem xmlns:ds="http://schemas.openxmlformats.org/officeDocument/2006/customXml" ds:itemID="{9FA691A9-2AEB-4252-B291-BFEA86886B09}">
+  <ds:schemaRefs>
+    <ds:schemaRef ds:uri="http://schemas.microsoft.com/office/2006/metadata/properties"/>
+    <ds:schemaRef ds:uri="http://schemas.microsoft.com/office/infopath/2007/PartnerControls"/>
+    <ds:schemaRef ds:uri="ec659b26-6293-4928-bb11-856a03e4a8d7"/>
+    <ds:schemaRef ds:uri="1c3b4928-cda6-46fa-98a6-08670120ff06"/>
+  </ds:schemaRefs>
+</ds:datastoreItem>
+</file>
+
+<file path=customXml/itemProps3.xml><?xml version="1.0" encoding="utf-8"?>
 <ds:datastoreItem xmlns:ds="http://schemas.openxmlformats.org/officeDocument/2006/customXml" ds:itemID="{5CFC9989-5A74-4AF4-8CE6-7BC4D160B7CF}">
   <ds:schemaRefs>
     <ds:schemaRef ds:uri="http://schemas.microsoft.com/office/2006/metadata/contentType"/>
@@ -12286,33 +12233,8 @@
 </ds:datastoreItem>
 </file>
 
-<file path=customXml/itemProps2.xml><?xml version="1.0" encoding="utf-8"?>
-<ds:datastoreItem xmlns:ds="http://schemas.openxmlformats.org/officeDocument/2006/customXml" ds:itemID="{9FA691A9-2AEB-4252-B291-BFEA86886B09}">
-  <ds:schemaRefs>
-    <ds:schemaRef ds:uri="http://schemas.microsoft.com/office/infopath/2007/PartnerControls"/>
-    <ds:schemaRef ds:uri="http://schemas.openxmlformats.org/package/2006/metadata/core-properties"/>
-    <ds:schemaRef ds:uri="1c3b4928-cda6-46fa-98a6-08670120ff06"/>
-    <ds:schemaRef ds:uri="http://purl.org/dc/elements/1.1/"/>
-    <ds:schemaRef ds:uri="ec659b26-6293-4928-bb11-856a03e4a8d7"/>
-    <ds:schemaRef ds:uri="http://purl.org/dc/terms/"/>
-    <ds:schemaRef ds:uri="http://schemas.microsoft.com/office/2006/documentManagement/types"/>
-    <ds:schemaRef ds:uri="http://www.w3.org/XML/1998/namespace"/>
-    <ds:schemaRef ds:uri="http://schemas.microsoft.com/office/2006/metadata/properties"/>
-    <ds:schemaRef ds:uri="http://purl.org/dc/dcmitype/"/>
-  </ds:schemaRefs>
-</ds:datastoreItem>
-</file>
-
-<file path=customXml/itemProps3.xml><?xml version="1.0" encoding="utf-8"?>
-<ds:datastoreItem xmlns:ds="http://schemas.openxmlformats.org/officeDocument/2006/customXml" ds:itemID="{558DF978-370F-4130-B353-970A7B1128E5}">
-  <ds:schemaRefs>
-    <ds:schemaRef ds:uri="http://schemas.microsoft.com/sharepoint/v3/contenttype/forms"/>
-  </ds:schemaRefs>
-</ds:datastoreItem>
-</file>
-
 <file path=customXml/itemProps4.xml><?xml version="1.0" encoding="utf-8"?>
-<ds:datastoreItem xmlns:ds="http://schemas.openxmlformats.org/officeDocument/2006/customXml" ds:itemID="{40D63413-F686-431E-B275-44B4A424FA04}">
+<ds:datastoreItem xmlns:ds="http://schemas.openxmlformats.org/officeDocument/2006/customXml" ds:itemID="{6AD07410-C3DE-425D-A59B-6B1FEC4ED1C7}">
   <ds:schemaRefs>
     <ds:schemaRef ds:uri="http://schemas.openxmlformats.org/officeDocument/2006/bibliography"/>
   </ds:schemaRefs>

</xml_diff>